<commit_message>
update docs and vignettes after updating review work plan
</commit_message>
<xml_diff>
--- a/vignettes/01_litreview/01_001_ForecastingReviewGeneralInformation.docx
+++ b/vignettes/01_litreview/01_001_ForecastingReviewGeneralInformation.docx
@@ -34,6 +34,10 @@
         <w:pStyle w:val="Heading2"/>
       </w:pPr>
       <w:r>
+        <w:rPr>
+          <w:bCs/>
+          <w:b/>
+        </w:rPr>
         <w:t xml:space="preserve">1. Potential review fields (Please feel free to suggest adding or deleting fields)</w:t>
       </w:r>
     </w:p>
@@ -43,10 +47,53 @@
           <w:ilvl w:val="0"/>
           <w:numId w:val="1001"/>
         </w:numPr>
-        <w:pStyle w:val="Compact"/>
-      </w:pPr>
-      <w:r>
-        <w:t xml:space="preserve">Forest ecosystem forecasting</w:t>
+      </w:pPr>
+      <w:r>
+        <w:t xml:space="preserve">Ecological forecasting</w:t>
+      </w:r>
+    </w:p>
+    <w:p>
+      <w:pPr>
+        <w:numPr>
+          <w:ilvl w:val="1"/>
+          <w:numId w:val="1002"/>
+        </w:numPr>
+      </w:pPr>
+      <w:r>
+        <w:t xml:space="preserve">Forest ecosystem</w:t>
+      </w:r>
+    </w:p>
+    <w:p>
+      <w:pPr>
+        <w:numPr>
+          <w:ilvl w:val="1"/>
+          <w:numId w:val="1002"/>
+        </w:numPr>
+      </w:pPr>
+      <w:r>
+        <w:t xml:space="preserve">Agriculture ecosystem</w:t>
+      </w:r>
+    </w:p>
+    <w:p>
+      <w:pPr>
+        <w:numPr>
+          <w:ilvl w:val="1"/>
+          <w:numId w:val="1002"/>
+        </w:numPr>
+      </w:pPr>
+      <w:r>
+        <w:t xml:space="preserve">Marine ecosystem</w:t>
+      </w:r>
+    </w:p>
+    <w:p>
+      <w:pPr>
+        <w:numPr>
+          <w:ilvl w:val="1"/>
+          <w:numId w:val="1002"/>
+        </w:numPr>
+      </w:pPr>
+      <w:r>
+        <w:t xml:space="preserve">Harmful Algal Bloom (HAB) forecasting</w:t>
       </w:r>
     </w:p>
     <w:p>
@@ -55,10 +102,42 @@
           <w:ilvl w:val="0"/>
           <w:numId w:val="1001"/>
         </w:numPr>
-        <w:pStyle w:val="Compact"/>
-      </w:pPr>
-      <w:r>
-        <w:t xml:space="preserve">Health forecasting</w:t>
+      </w:pPr>
+      <w:r>
+        <w:t xml:space="preserve">Meteorology forecasting</w:t>
+      </w:r>
+    </w:p>
+    <w:p>
+      <w:pPr>
+        <w:numPr>
+          <w:ilvl w:val="1"/>
+          <w:numId w:val="1003"/>
+        </w:numPr>
+      </w:pPr>
+      <w:r>
+        <w:t xml:space="preserve">Tidal/king tide forecasting (esp relevant for tidal and storm surge + SLR)</w:t>
+      </w:r>
+    </w:p>
+    <w:p>
+      <w:pPr>
+        <w:numPr>
+          <w:ilvl w:val="1"/>
+          <w:numId w:val="1003"/>
+        </w:numPr>
+      </w:pPr>
+      <w:r>
+        <w:t xml:space="preserve">Bering Sea - ROMSNPZ forecasts of cold pool area</w:t>
+      </w:r>
+    </w:p>
+    <w:p>
+      <w:pPr>
+        <w:numPr>
+          <w:ilvl w:val="1"/>
+          <w:numId w:val="1003"/>
+        </w:numPr>
+      </w:pPr>
+      <w:r>
+        <w:t xml:space="preserve">Freshwater flow</w:t>
       </w:r>
     </w:p>
     <w:p>
@@ -67,10 +146,9 @@
           <w:ilvl w:val="0"/>
           <w:numId w:val="1001"/>
         </w:numPr>
-        <w:pStyle w:val="Compact"/>
-      </w:pPr>
-      <w:r>
-        <w:t xml:space="preserve">Weather forecasting</w:t>
+      </w:pPr>
+      <w:r>
+        <w:t xml:space="preserve">Health forecasting</w:t>
       </w:r>
     </w:p>
     <w:p>
@@ -79,29 +157,53 @@
           <w:ilvl w:val="0"/>
           <w:numId w:val="1001"/>
         </w:numPr>
-        <w:pStyle w:val="Compact"/>
-      </w:pPr>
-      <w:r>
-        <w:t xml:space="preserve">Marine ecosystem forecasting</w:t>
+      </w:pPr>
+      <w:r>
+        <w:t xml:space="preserve">Financial forecasting</w:t>
+      </w:r>
+    </w:p>
+    <w:p>
+      <w:pPr>
+        <w:numPr>
+          <w:ilvl w:val="0"/>
+          <w:numId w:val="1001"/>
+        </w:numPr>
+      </w:pPr>
+      <w:r>
+        <w:t xml:space="preserve">Energy forecasting</w:t>
+      </w:r>
+    </w:p>
+    <w:p>
+      <w:pPr>
+        <w:numPr>
+          <w:ilvl w:val="0"/>
+          <w:numId w:val="1001"/>
+        </w:numPr>
+      </w:pPr>
+      <w:r>
+        <w:t xml:space="preserve">Political/elections forecasting and sports forecasting</w:t>
       </w:r>
     </w:p>
     <w:bookmarkEnd w:id="20"/>
-    <w:bookmarkStart w:id="21" w:name="X2bfe0e6bc9283f07643402df964f457d6a4f522"/>
+    <w:bookmarkStart w:id="21" w:name="X850f09fa5c78984e16e3533bbd1cfc8e0806193"/>
     <w:p>
       <w:pPr>
         <w:pStyle w:val="Heading2"/>
       </w:pPr>
       <w:r>
-        <w:t xml:space="preserve">2. Potential review topics (Please feel free to suggest adding or deleting topics)</w:t>
+        <w:rPr>
+          <w:bCs/>
+          <w:b/>
+        </w:rPr>
+        <w:t xml:space="preserve">2. Potential review topics (Dietze et al., 2018; Please feel free to suggest adding or deleting topics)</w:t>
       </w:r>
     </w:p>
     <w:p>
       <w:pPr>
         <w:numPr>
           <w:ilvl w:val="0"/>
-          <w:numId w:val="1002"/>
-        </w:numPr>
-        <w:pStyle w:val="Compact"/>
+          <w:numId w:val="1004"/>
+        </w:numPr>
       </w:pPr>
       <w:r>
         <w:t xml:space="preserve">Data</w:t>
@@ -111,9 +213,8 @@
       <w:pPr>
         <w:numPr>
           <w:ilvl w:val="1"/>
-          <w:numId w:val="1003"/>
-        </w:numPr>
-        <w:pStyle w:val="Compact"/>
+          <w:numId w:val="1005"/>
+        </w:numPr>
       </w:pPr>
       <w:r>
         <w:t xml:space="preserve">Repeated measurements</w:t>
@@ -123,9 +224,8 @@
       <w:pPr>
         <w:numPr>
           <w:ilvl w:val="1"/>
-          <w:numId w:val="1003"/>
-        </w:numPr>
-        <w:pStyle w:val="Compact"/>
+          <w:numId w:val="1005"/>
+        </w:numPr>
       </w:pPr>
       <w:r>
         <w:t xml:space="preserve">Interoperability</w:t>
@@ -135,9 +235,8 @@
       <w:pPr>
         <w:numPr>
           <w:ilvl w:val="1"/>
-          <w:numId w:val="1003"/>
-        </w:numPr>
-        <w:pStyle w:val="Compact"/>
+          <w:numId w:val="1005"/>
+        </w:numPr>
       </w:pPr>
       <w:r>
         <w:t xml:space="preserve">Latency</w:t>
@@ -147,9 +246,8 @@
       <w:pPr>
         <w:numPr>
           <w:ilvl w:val="0"/>
-          <w:numId w:val="1002"/>
-        </w:numPr>
-        <w:pStyle w:val="Compact"/>
+          <w:numId w:val="1004"/>
+        </w:numPr>
       </w:pPr>
       <w:r>
         <w:t xml:space="preserve">Theory and methods</w:t>
@@ -159,117 +257,118 @@
       <w:pPr>
         <w:numPr>
           <w:ilvl w:val="1"/>
+          <w:numId w:val="1006"/>
+        </w:numPr>
+      </w:pPr>
+      <w:r>
+        <w:t xml:space="preserve">Technical advancements</w:t>
+      </w:r>
+    </w:p>
+    <w:p>
+      <w:pPr>
+        <w:numPr>
+          <w:ilvl w:val="1"/>
+          <w:numId w:val="1006"/>
+        </w:numPr>
+      </w:pPr>
+      <w:r>
+        <w:t xml:space="preserve">Predictability and uncertainty (communication of uncertainty)</w:t>
+      </w:r>
+    </w:p>
+    <w:p>
+      <w:pPr>
+        <w:numPr>
+          <w:ilvl w:val="1"/>
+          <w:numId w:val="1006"/>
+        </w:numPr>
+      </w:pPr>
+      <w:r>
+        <w:t xml:space="preserve">Model-data assimilation</w:t>
+      </w:r>
+    </w:p>
+    <w:p>
+      <w:pPr>
+        <w:numPr>
+          <w:ilvl w:val="1"/>
+          <w:numId w:val="1006"/>
+        </w:numPr>
+      </w:pPr>
+      <w:r>
+        <w:t xml:space="preserve">Workflow</w:t>
+      </w:r>
+    </w:p>
+    <w:p>
+      <w:pPr>
+        <w:numPr>
+          <w:ilvl w:val="1"/>
+          <w:numId w:val="1006"/>
+        </w:numPr>
+      </w:pPr>
+      <w:r>
+        <w:t xml:space="preserve">Skill assessment (reforecasts)</w:t>
+      </w:r>
+    </w:p>
+    <w:p>
+      <w:pPr>
+        <w:numPr>
+          <w:ilvl w:val="0"/>
           <w:numId w:val="1004"/>
         </w:numPr>
-        <w:pStyle w:val="Compact"/>
-      </w:pPr>
-      <w:r>
-        <w:t xml:space="preserve">Technical advancements</w:t>
-      </w:r>
-    </w:p>
-    <w:p>
-      <w:pPr>
-        <w:numPr>
-          <w:ilvl w:val="1"/>
+      </w:pPr>
+      <w:r>
+        <w:t xml:space="preserve">Devops infrastructure</w:t>
+      </w:r>
+    </w:p>
+    <w:p>
+      <w:pPr>
+        <w:numPr>
+          <w:ilvl w:val="1"/>
+          <w:numId w:val="1007"/>
+        </w:numPr>
+      </w:pPr>
+      <w:r>
+        <w:t xml:space="preserve">Transparency</w:t>
+      </w:r>
+    </w:p>
+    <w:p>
+      <w:pPr>
+        <w:numPr>
+          <w:ilvl w:val="1"/>
+          <w:numId w:val="1007"/>
+        </w:numPr>
+      </w:pPr>
+      <w:r>
+        <w:t xml:space="preserve">Reproducibility</w:t>
+      </w:r>
+    </w:p>
+    <w:p>
+      <w:pPr>
+        <w:numPr>
+          <w:ilvl w:val="1"/>
+          <w:numId w:val="1007"/>
+        </w:numPr>
+      </w:pPr>
+      <w:r>
+        <w:t xml:space="preserve">Accessibility</w:t>
+      </w:r>
+    </w:p>
+    <w:p>
+      <w:pPr>
+        <w:numPr>
+          <w:ilvl w:val="0"/>
           <w:numId w:val="1004"/>
         </w:numPr>
-        <w:pStyle w:val="Compact"/>
-      </w:pPr>
-      <w:r>
-        <w:t xml:space="preserve">Predictability and uncertainty</w:t>
-      </w:r>
-    </w:p>
-    <w:p>
-      <w:pPr>
-        <w:numPr>
-          <w:ilvl w:val="1"/>
+      </w:pPr>
+      <w:r>
+        <w:t xml:space="preserve">Training, culture, and institutions</w:t>
+      </w:r>
+    </w:p>
+    <w:p>
+      <w:pPr>
+        <w:numPr>
+          <w:ilvl w:val="0"/>
           <w:numId w:val="1004"/>
         </w:numPr>
-        <w:pStyle w:val="Compact"/>
-      </w:pPr>
-      <w:r>
-        <w:t xml:space="preserve">Model-data assimilation</w:t>
-      </w:r>
-    </w:p>
-    <w:p>
-      <w:pPr>
-        <w:numPr>
-          <w:ilvl w:val="1"/>
-          <w:numId w:val="1004"/>
-        </w:numPr>
-        <w:pStyle w:val="Compact"/>
-      </w:pPr>
-      <w:r>
-        <w:t xml:space="preserve">Workflow</w:t>
-      </w:r>
-    </w:p>
-    <w:p>
-      <w:pPr>
-        <w:numPr>
-          <w:ilvl w:val="0"/>
-          <w:numId w:val="1002"/>
-        </w:numPr>
-        <w:pStyle w:val="Compact"/>
-      </w:pPr>
-      <w:r>
-        <w:t xml:space="preserve">Devops infrastructure</w:t>
-      </w:r>
-    </w:p>
-    <w:p>
-      <w:pPr>
-        <w:numPr>
-          <w:ilvl w:val="1"/>
-          <w:numId w:val="1005"/>
-        </w:numPr>
-        <w:pStyle w:val="Compact"/>
-      </w:pPr>
-      <w:r>
-        <w:t xml:space="preserve">Transparency</w:t>
-      </w:r>
-    </w:p>
-    <w:p>
-      <w:pPr>
-        <w:numPr>
-          <w:ilvl w:val="1"/>
-          <w:numId w:val="1005"/>
-        </w:numPr>
-        <w:pStyle w:val="Compact"/>
-      </w:pPr>
-      <w:r>
-        <w:t xml:space="preserve">Reproducibility</w:t>
-      </w:r>
-    </w:p>
-    <w:p>
-      <w:pPr>
-        <w:numPr>
-          <w:ilvl w:val="1"/>
-          <w:numId w:val="1005"/>
-        </w:numPr>
-        <w:pStyle w:val="Compact"/>
-      </w:pPr>
-      <w:r>
-        <w:t xml:space="preserve">Accessibility</w:t>
-      </w:r>
-    </w:p>
-    <w:p>
-      <w:pPr>
-        <w:numPr>
-          <w:ilvl w:val="0"/>
-          <w:numId w:val="1002"/>
-        </w:numPr>
-        <w:pStyle w:val="Compact"/>
-      </w:pPr>
-      <w:r>
-        <w:t xml:space="preserve">Training, culture, and institutions</w:t>
-      </w:r>
-    </w:p>
-    <w:p>
-      <w:pPr>
-        <w:numPr>
-          <w:ilvl w:val="0"/>
-          <w:numId w:val="1002"/>
-        </w:numPr>
-        <w:pStyle w:val="Compact"/>
       </w:pPr>
       <w:r>
         <w:t xml:space="preserve">Decision support</w:t>
@@ -279,9 +378,8 @@
       <w:pPr>
         <w:numPr>
           <w:ilvl w:val="1"/>
-          <w:numId w:val="1006"/>
-        </w:numPr>
-        <w:pStyle w:val="Compact"/>
+          <w:numId w:val="1008"/>
+        </w:numPr>
       </w:pPr>
       <w:r>
         <w:t xml:space="preserve">Partnership</w:t>
@@ -291,9 +389,8 @@
       <w:pPr>
         <w:numPr>
           <w:ilvl w:val="1"/>
-          <w:numId w:val="1006"/>
-        </w:numPr>
-        <w:pStyle w:val="Compact"/>
+          <w:numId w:val="1008"/>
+        </w:numPr>
       </w:pPr>
       <w:r>
         <w:t xml:space="preserve">Management</w:t>
@@ -306,6 +403,10 @@
         <w:pStyle w:val="Heading2"/>
       </w:pPr>
       <w:r>
+        <w:rPr>
+          <w:bCs/>
+          <w:b/>
+        </w:rPr>
         <w:t xml:space="preserve">Example</w:t>
       </w:r>
     </w:p>
@@ -313,153 +414,144 @@
       <w:pPr>
         <w:numPr>
           <w:ilvl w:val="0"/>
-          <w:numId w:val="1007"/>
+          <w:numId w:val="1009"/>
+        </w:numPr>
+      </w:pPr>
+      <w:r>
+        <w:t xml:space="preserve">Participants</w:t>
+      </w:r>
+    </w:p>
+    <w:p>
+      <w:pPr>
+        <w:numPr>
+          <w:ilvl w:val="1"/>
+          <w:numId w:val="1010"/>
         </w:numPr>
         <w:pStyle w:val="Compact"/>
       </w:pPr>
       <w:r>
-        <w:t xml:space="preserve">Participants</w:t>
-      </w:r>
-    </w:p>
-    <w:p>
-      <w:pPr>
-        <w:numPr>
-          <w:ilvl w:val="1"/>
-          <w:numId w:val="1008"/>
+        <w:t xml:space="preserve">A (Coordinator), B, C, D, E</w:t>
+      </w:r>
+    </w:p>
+    <w:p>
+      <w:pPr>
+        <w:numPr>
+          <w:ilvl w:val="0"/>
+          <w:numId w:val="1009"/>
+        </w:numPr>
+      </w:pPr>
+      <w:r>
+        <w:t xml:space="preserve">What are the key lessons we can learn from this field? (In presenting key lessons might be good to contrast to how forecasts for fisheries are carried out and communicated)</w:t>
+      </w:r>
+    </w:p>
+    <w:p>
+      <w:pPr>
+        <w:numPr>
+          <w:ilvl w:val="1"/>
+          <w:numId w:val="1011"/>
         </w:numPr>
         <w:pStyle w:val="Compact"/>
       </w:pPr>
       <w:r>
-        <w:t xml:space="preserve">A (Coordinator), B, C, D, E</w:t>
+        <w:t xml:space="preserve">Methods; Devops infrastructure; Training, culture, and institutions; Decision support</w:t>
       </w:r>
     </w:p>
     <w:p>
       <w:pPr>
         <w:numPr>
           <w:ilvl w:val="0"/>
-          <w:numId w:val="1007"/>
+          <w:numId w:val="1009"/>
+        </w:numPr>
+      </w:pPr>
+      <w:r>
+        <w:t xml:space="preserve">Do we have a contact person for an interview?</w:t>
+      </w:r>
+    </w:p>
+    <w:p>
+      <w:pPr>
+        <w:numPr>
+          <w:ilvl w:val="1"/>
+          <w:numId w:val="1012"/>
         </w:numPr>
         <w:pStyle w:val="Compact"/>
       </w:pPr>
       <w:r>
-        <w:t xml:space="preserve">What are the key lessons we can learn from this field?</w:t>
-      </w:r>
-    </w:p>
-    <w:p>
-      <w:pPr>
-        <w:numPr>
-          <w:ilvl w:val="1"/>
+        <w:t xml:space="preserve">F</w:t>
+      </w:r>
+    </w:p>
+    <w:p>
+      <w:pPr>
+        <w:numPr>
+          <w:ilvl w:val="0"/>
           <w:numId w:val="1009"/>
         </w:numPr>
+      </w:pPr>
+      <w:r>
+        <w:t xml:space="preserve">Plan (who’s doing what)</w:t>
+      </w:r>
+    </w:p>
+    <w:p>
+      <w:pPr>
+        <w:numPr>
+          <w:ilvl w:val="1"/>
+          <w:numId w:val="1013"/>
+        </w:numPr>
+      </w:pPr>
+      <w:r>
+        <w:t xml:space="preserve">Review devops infrastructure (A, B)</w:t>
+      </w:r>
+    </w:p>
+    <w:p>
+      <w:pPr>
+        <w:numPr>
+          <w:ilvl w:val="1"/>
+          <w:numId w:val="1013"/>
+        </w:numPr>
+      </w:pPr>
+      <w:r>
+        <w:t xml:space="preserve">Review forecasting methods (C, E)</w:t>
+      </w:r>
+    </w:p>
+    <w:p>
+      <w:pPr>
+        <w:numPr>
+          <w:ilvl w:val="1"/>
+          <w:numId w:val="1013"/>
+        </w:numPr>
+      </w:pPr>
+      <w:r>
+        <w:t xml:space="preserve">Interview F (D, E)</w:t>
+      </w:r>
+    </w:p>
+    <w:p>
+      <w:pPr>
+        <w:numPr>
+          <w:ilvl w:val="0"/>
+          <w:numId w:val="1009"/>
+        </w:numPr>
+      </w:pPr>
+      <w:r>
+        <w:t xml:space="preserve">Milestones and timeline</w:t>
+      </w:r>
+    </w:p>
+    <w:p>
+      <w:pPr>
+        <w:numPr>
+          <w:ilvl w:val="1"/>
+          <w:numId w:val="1014"/>
+        </w:numPr>
         <w:pStyle w:val="Compact"/>
       </w:pPr>
       <w:r>
-        <w:t xml:space="preserve">Methods; Devops infrastructure; Training, culture, and institutions; Decision support</w:t>
+        <w:t xml:space="preserve">Review presentation/discussion in August 2021</w:t>
       </w:r>
     </w:p>
     <w:p>
       <w:pPr>
         <w:numPr>
           <w:ilvl w:val="0"/>
-          <w:numId w:val="1007"/>
-        </w:numPr>
-        <w:pStyle w:val="Compact"/>
-      </w:pPr>
-      <w:r>
-        <w:t xml:space="preserve">Do we have a contact person for an interview?</w:t>
-      </w:r>
-    </w:p>
-    <w:p>
-      <w:pPr>
-        <w:numPr>
-          <w:ilvl w:val="1"/>
-          <w:numId w:val="1010"/>
-        </w:numPr>
-        <w:pStyle w:val="Compact"/>
-      </w:pPr>
-      <w:r>
-        <w:t xml:space="preserve">F</w:t>
-      </w:r>
-    </w:p>
-    <w:p>
-      <w:pPr>
-        <w:numPr>
-          <w:ilvl w:val="0"/>
-          <w:numId w:val="1007"/>
-        </w:numPr>
-        <w:pStyle w:val="Compact"/>
-      </w:pPr>
-      <w:r>
-        <w:t xml:space="preserve">Plan (who’s doing what)</w:t>
-      </w:r>
-    </w:p>
-    <w:p>
-      <w:pPr>
-        <w:numPr>
-          <w:ilvl w:val="1"/>
-          <w:numId w:val="1011"/>
-        </w:numPr>
-        <w:pStyle w:val="Compact"/>
-      </w:pPr>
-      <w:r>
-        <w:t xml:space="preserve">Review devops infrastructure (A, B)</w:t>
-      </w:r>
-    </w:p>
-    <w:p>
-      <w:pPr>
-        <w:numPr>
-          <w:ilvl w:val="1"/>
-          <w:numId w:val="1011"/>
-        </w:numPr>
-        <w:pStyle w:val="Compact"/>
-      </w:pPr>
-      <w:r>
-        <w:t xml:space="preserve">Review forecasting methods (C, E)</w:t>
-      </w:r>
-    </w:p>
-    <w:p>
-      <w:pPr>
-        <w:numPr>
-          <w:ilvl w:val="1"/>
-          <w:numId w:val="1011"/>
-        </w:numPr>
-        <w:pStyle w:val="Compact"/>
-      </w:pPr>
-      <w:r>
-        <w:t xml:space="preserve">Interview F (D, E)</w:t>
-      </w:r>
-    </w:p>
-    <w:p>
-      <w:pPr>
-        <w:numPr>
-          <w:ilvl w:val="0"/>
-          <w:numId w:val="1007"/>
-        </w:numPr>
-        <w:pStyle w:val="Compact"/>
-      </w:pPr>
-      <w:r>
-        <w:t xml:space="preserve">Milestones and timeline</w:t>
-      </w:r>
-    </w:p>
-    <w:p>
-      <w:pPr>
-        <w:numPr>
-          <w:ilvl w:val="1"/>
-          <w:numId w:val="1012"/>
-        </w:numPr>
-        <w:pStyle w:val="Compact"/>
-      </w:pPr>
-      <w:r>
-        <w:t xml:space="preserve">Review presentation/discussion in August 2021</w:t>
-      </w:r>
-    </w:p>
-    <w:p>
-      <w:pPr>
-        <w:numPr>
-          <w:ilvl w:val="0"/>
-          <w:numId w:val="1007"/>
-        </w:numPr>
-        <w:pStyle w:val="Compact"/>
+          <w:numId w:val="1009"/>
+        </w:numPr>
       </w:pPr>
       <w:r>
         <w:t xml:space="preserve">References</w:t>
@@ -469,9 +561,8 @@
       <w:pPr>
         <w:numPr>
           <w:ilvl w:val="1"/>
-          <w:numId w:val="1013"/>
-        </w:numPr>
-        <w:pStyle w:val="Compact"/>
+          <w:numId w:val="1015"/>
+        </w:numPr>
       </w:pPr>
       <w:r>
         <w:t xml:space="preserve">Predictive Ecosystem Analyzer (</w:t>
@@ -506,9 +597,8 @@
       <w:pPr>
         <w:numPr>
           <w:ilvl w:val="1"/>
-          <w:numId w:val="1013"/>
-        </w:numPr>
-        <w:pStyle w:val="Compact"/>
+          <w:numId w:val="1015"/>
+        </w:numPr>
       </w:pPr>
       <w:r>
         <w:t xml:space="preserve">LeBauer D, et al. (2013) Facilitating feedbacks between field measurements and ecosystem models. Ecol Monogr 83:133–154</w:t>
@@ -737,6 +827,12 @@
     <w:abstractNumId w:val="991"/>
   </w:num>
   <w:num w:numId="1013">
+    <w:abstractNumId w:val="991"/>
+  </w:num>
+  <w:num w:numId="1014">
+    <w:abstractNumId w:val="991"/>
+  </w:num>
+  <w:num w:numId="1015">
     <w:abstractNumId w:val="991"/>
   </w:num>
 </w:numbering>

</xml_diff>